<commit_message>
updated to indicate items completed
</commit_message>
<xml_diff>
--- a/notes_to_reconfigure_resource_tracker_form.docx
+++ b/notes_to_reconfigure_resource_tracker_form.docx
@@ -15,6 +15,7 @@
           <w:color w:val="00B050"/>
         </w:rPr>
       </w:pPr>
+      <w:commentRangeStart w:id="0"/>
       <w:r>
         <w:rPr>
           <w:b/>
@@ -23,6 +24,13 @@
         </w:rPr>
         <w:t>Applies to all, highest priority:</w:t>
       </w:r>
+      <w:commentRangeEnd w:id="0"/>
+      <w:r>
+        <w:rPr>
+          <w:rStyle w:val="CommentReference"/>
+        </w:rPr>
+        <w:commentReference w:id="0"/>
+      </w:r>
     </w:p>
     <w:p>
       <w:pPr>
@@ -166,6 +174,7 @@
           <w:color w:val="00B050"/>
         </w:rPr>
       </w:pPr>
+      <w:commentRangeStart w:id="1"/>
       <w:r>
         <w:rPr>
           <w:b/>
@@ -174,6 +183,13 @@
         </w:rPr>
         <w:t xml:space="preserve">Applies to all, low priority: </w:t>
       </w:r>
+      <w:commentRangeEnd w:id="1"/>
+      <w:r>
+        <w:rPr>
+          <w:rStyle w:val="CommentReference"/>
+        </w:rPr>
+        <w:commentReference w:id="1"/>
+      </w:r>
     </w:p>
     <w:p>
       <w:pPr>
@@ -245,6 +261,7 @@
           <w:numId w:val="1"/>
         </w:numPr>
       </w:pPr>
+      <w:commentRangeStart w:id="2"/>
       <w:r>
         <w:rPr>
           <w:b/>
@@ -258,6 +275,13 @@
           <w:color w:val="0070C0"/>
         </w:rPr>
         <w:t xml:space="preserve"> </w:t>
+      </w:r>
+      <w:commentRangeEnd w:id="2"/>
+      <w:r>
+        <w:rPr>
+          <w:rStyle w:val="CommentReference"/>
+        </w:rPr>
+        <w:commentReference w:id="2"/>
       </w:r>
     </w:p>
     <w:p>
@@ -375,6 +399,7 @@
           <w:numId w:val="1"/>
         </w:numPr>
       </w:pPr>
+      <w:commentRangeStart w:id="3"/>
       <w:r>
         <w:rPr>
           <w:b/>
@@ -415,6 +440,13 @@
         </w:rPr>
         <w:t xml:space="preserve"> </w:t>
       </w:r>
+      <w:commentRangeEnd w:id="3"/>
+      <w:r>
+        <w:rPr>
+          <w:rStyle w:val="CommentReference"/>
+        </w:rPr>
+        <w:commentReference w:id="3"/>
+      </w:r>
     </w:p>
     <w:p>
       <w:pPr>
@@ -424,6 +456,7 @@
           <w:numId w:val="1"/>
         </w:numPr>
       </w:pPr>
+      <w:commentRangeStart w:id="4"/>
       <w:r>
         <w:rPr>
           <w:i/>
@@ -451,6 +484,13 @@
       <w:r>
         <w:t>?)</w:t>
       </w:r>
+      <w:commentRangeEnd w:id="4"/>
+      <w:r>
+        <w:rPr>
+          <w:rStyle w:val="CommentReference"/>
+        </w:rPr>
+        <w:commentReference w:id="4"/>
+      </w:r>
     </w:p>
     <w:p>
       <w:pPr>
@@ -507,6 +547,7 @@
           <w:numId w:val="1"/>
         </w:numPr>
       </w:pPr>
+      <w:commentRangeStart w:id="5"/>
       <w:r>
         <w:rPr>
           <w:b/>
@@ -521,6 +562,13 @@
         </w:rPr>
         <w:t xml:space="preserve"> </w:t>
       </w:r>
+      <w:commentRangeEnd w:id="5"/>
+      <w:r>
+        <w:rPr>
+          <w:rStyle w:val="CommentReference"/>
+        </w:rPr>
+        <w:commentReference w:id="5"/>
+      </w:r>
     </w:p>
     <w:p>
       <w:pPr>
@@ -580,20 +628,116 @@
       <w:r>
         <w:t xml:space="preserve">– </w:t>
       </w:r>
+      <w:commentRangeStart w:id="6"/>
       <w:r>
         <w:rPr>
           <w:highlight w:val="yellow"/>
         </w:rPr>
-        <w:t xml:space="preserve">remove this from form/from schema altogether? May be </w:t>
+        <w:t>remove this from form/from schema altogether? May be confusing</w:t>
+      </w:r>
+      <w:commentRangeEnd w:id="6"/>
+      <w:r>
+        <w:rPr>
+          <w:rStyle w:val="CommentReference"/>
+        </w:rPr>
+        <w:commentReference w:id="6"/>
+      </w:r>
+    </w:p>
+    <w:p>
+      <w:pPr>
+        <w:pStyle w:val="ListParagraph"/>
+        <w:numPr>
+          <w:ilvl w:val="0"/>
+          <w:numId w:val="1"/>
+        </w:numPr>
+      </w:pPr>
+      <w:commentRangeStart w:id="7"/>
+      <w:r>
+        <w:rPr>
+          <w:b/>
+          <w:bCs/>
+          <w:color w:val="0070C0"/>
+        </w:rPr>
+        <w:t>If category == metadata</w:t>
+      </w:r>
+      <w:commentRangeEnd w:id="7"/>
+      <w:r>
+        <w:rPr>
+          <w:rStyle w:val="CommentReference"/>
+        </w:rPr>
+        <w:commentReference w:id="7"/>
+      </w:r>
+    </w:p>
+    <w:p>
+      <w:pPr>
+        <w:pStyle w:val="ListParagraph"/>
+        <w:numPr>
+          <w:ilvl w:val="1"/>
+          <w:numId w:val="1"/>
+        </w:numPr>
+      </w:pPr>
+      <w:r>
+        <w:rPr>
+          <w:b/>
+          <w:bCs/>
+        </w:rPr>
+        <w:t>Metadata resource – sub-category</w:t>
+      </w:r>
+    </w:p>
+    <w:p>
+      <w:pPr>
+        <w:pStyle w:val="ListParagraph"/>
+        <w:numPr>
+          <w:ilvl w:val="0"/>
+          <w:numId w:val="1"/>
+        </w:numPr>
+      </w:pPr>
+      <w:commentRangeStart w:id="8"/>
+      <w:r>
+        <w:rPr>
+          <w:b/>
+          <w:bCs/>
+          <w:color w:val="0070C0"/>
+        </w:rPr>
+        <w:t xml:space="preserve">If category == </w:t>
       </w:r>
       <w:proofErr w:type="gramStart"/>
       <w:r>
         <w:rPr>
-          <w:highlight w:val="yellow"/>
-        </w:rPr>
-        <w:t>confusing</w:t>
-      </w:r>
+          <w:b/>
+          <w:bCs/>
+          <w:color w:val="0070C0"/>
+        </w:rPr>
+        <w:t>single-result</w:t>
+      </w:r>
+      <w:commentRangeEnd w:id="8"/>
       <w:proofErr w:type="gramEnd"/>
+      <w:r>
+        <w:rPr>
+          <w:rStyle w:val="CommentReference"/>
+        </w:rPr>
+        <w:commentReference w:id="8"/>
+      </w:r>
+    </w:p>
+    <w:p>
+      <w:pPr>
+        <w:pStyle w:val="ListParagraph"/>
+        <w:numPr>
+          <w:ilvl w:val="1"/>
+          <w:numId w:val="1"/>
+        </w:numPr>
+        <w:rPr>
+          <w:b/>
+          <w:bCs/>
+        </w:rPr>
+      </w:pPr>
+      <w:r>
+        <w:rPr>
+          <w:b/>
+          <w:bCs/>
+        </w:rPr>
+        <w:t>Results resource – sub-category</w:t>
+      </w:r>
     </w:p>
     <w:p>
       <w:pPr>
@@ -603,13 +747,21 @@
           <w:numId w:val="1"/>
         </w:numPr>
       </w:pPr>
+      <w:commentRangeStart w:id="9"/>
       <w:r>
         <w:rPr>
           <w:b/>
           <w:bCs/>
           <w:color w:val="0070C0"/>
         </w:rPr>
-        <w:t>If category == metadata</w:t>
+        <w:t>If temporary private in access</w:t>
+      </w:r>
+      <w:commentRangeEnd w:id="9"/>
+      <w:r>
+        <w:rPr>
+          <w:rStyle w:val="CommentReference"/>
+        </w:rPr>
+        <w:commentReference w:id="9"/>
       </w:r>
     </w:p>
     <w:p>
@@ -619,86 +771,6 @@
           <w:ilvl w:val="1"/>
           <w:numId w:val="1"/>
         </w:numPr>
-      </w:pPr>
-      <w:r>
-        <w:rPr>
-          <w:b/>
-          <w:bCs/>
-        </w:rPr>
-        <w:t>Metadata resource – sub-category</w:t>
-      </w:r>
-    </w:p>
-    <w:p>
-      <w:pPr>
-        <w:pStyle w:val="ListParagraph"/>
-        <w:numPr>
-          <w:ilvl w:val="0"/>
-          <w:numId w:val="1"/>
-        </w:numPr>
-      </w:pPr>
-      <w:r>
-        <w:rPr>
-          <w:b/>
-          <w:bCs/>
-          <w:color w:val="0070C0"/>
-        </w:rPr>
-        <w:t xml:space="preserve">If category == </w:t>
-      </w:r>
-      <w:proofErr w:type="gramStart"/>
-      <w:r>
-        <w:rPr>
-          <w:b/>
-          <w:bCs/>
-          <w:color w:val="0070C0"/>
-        </w:rPr>
-        <w:t>single-result</w:t>
-      </w:r>
-      <w:proofErr w:type="gramEnd"/>
-    </w:p>
-    <w:p>
-      <w:pPr>
-        <w:pStyle w:val="ListParagraph"/>
-        <w:numPr>
-          <w:ilvl w:val="1"/>
-          <w:numId w:val="1"/>
-        </w:numPr>
-        <w:rPr>
-          <w:b/>
-          <w:bCs/>
-        </w:rPr>
-      </w:pPr>
-      <w:r>
-        <w:rPr>
-          <w:b/>
-          <w:bCs/>
-        </w:rPr>
-        <w:t>Results resource – sub-category</w:t>
-      </w:r>
-    </w:p>
-    <w:p>
-      <w:pPr>
-        <w:pStyle w:val="ListParagraph"/>
-        <w:numPr>
-          <w:ilvl w:val="0"/>
-          <w:numId w:val="1"/>
-        </w:numPr>
-      </w:pPr>
-      <w:r>
-        <w:rPr>
-          <w:b/>
-          <w:bCs/>
-          <w:color w:val="0070C0"/>
-        </w:rPr>
-        <w:t>If temporary private in access</w:t>
-      </w:r>
-    </w:p>
-    <w:p>
-      <w:pPr>
-        <w:pStyle w:val="ListParagraph"/>
-        <w:numPr>
-          <w:ilvl w:val="1"/>
-          <w:numId w:val="1"/>
-        </w:numPr>
         <w:rPr>
           <w:b/>
           <w:bCs/>
@@ -712,7 +784,30 @@
         <w:t>Access date</w:t>
       </w:r>
     </w:p>
-    <w:p/>
+    <w:p>
+      <w:pPr>
+        <w:rPr>
+          <w:b/>
+          <w:bCs/>
+        </w:rPr>
+      </w:pPr>
+    </w:p>
+    <w:p>
+      <w:pPr>
+        <w:rPr>
+          <w:b/>
+          <w:bCs/>
+        </w:rPr>
+      </w:pPr>
+    </w:p>
+    <w:p>
+      <w:pPr>
+        <w:rPr>
+          <w:b/>
+          <w:bCs/>
+        </w:rPr>
+      </w:pPr>
+    </w:p>
     <w:p/>
     <w:sectPr>
       <w:pgSz w:w="12240" w:h="15840"/>
@@ -722,6 +817,216 @@
     </w:sectPr>
   </w:body>
 </w:document>
+</file>
+
+<file path=word/comments.xml><?xml version="1.0" encoding="utf-8"?>
+<w:comments xmlns:wpc="http://schemas.microsoft.com/office/word/2010/wordprocessingCanvas" xmlns:cx="http://schemas.microsoft.com/office/drawing/2014/chartex" xmlns:cx1="http://schemas.microsoft.com/office/drawing/2015/9/8/chartex" xmlns:cx2="http://schemas.microsoft.com/office/drawing/2015/10/21/chartex" xmlns:cx3="http://schemas.microsoft.com/office/drawing/2016/5/9/chartex" xmlns:cx4="http://schemas.microsoft.com/office/drawing/2016/5/10/chartex" xmlns:cx5="http://schemas.microsoft.com/office/drawing/2016/5/11/chartex" xmlns:cx6="http://schemas.microsoft.com/office/drawing/2016/5/12/chartex" xmlns:cx7="http://schemas.microsoft.com/office/drawing/2016/5/13/chartex" xmlns:cx8="http://schemas.microsoft.com/office/drawing/2016/5/14/chartex" xmlns:mc="http://schemas.openxmlformats.org/markup-compatibility/2006" xmlns:aink="http://schemas.microsoft.com/office/drawing/2016/ink" xmlns:am3d="http://schemas.microsoft.com/office/drawing/2017/model3d" xmlns:o="urn:schemas-microsoft-com:office:office" xmlns:oel="http://schemas.microsoft.com/office/2019/extlst" xmlns:r="http://schemas.openxmlformats.org/officeDocument/2006/relationships" xmlns:m="http://schemas.openxmlformats.org/officeDocument/2006/math" xmlns:v="urn:schemas-microsoft-com:vml" xmlns:wp14="http://schemas.microsoft.com/office/word/2010/wordprocessingDrawing" xmlns:wp="http://schemas.openxmlformats.org/drawingml/2006/wordprocessingDrawing" xmlns:w10="urn:schemas-microsoft-com:office:word" xmlns:w="http://schemas.openxmlformats.org/wordprocessingml/2006/main" xmlns:w14="http://schemas.microsoft.com/office/word/2010/wordml" xmlns:w15="http://schemas.microsoft.com/office/word/2012/wordml" xmlns:w16cex="http://schemas.microsoft.com/office/word/2018/wordml/cex" xmlns:w16cid="http://schemas.microsoft.com/office/word/2016/wordml/cid" xmlns:w16="http://schemas.microsoft.com/office/word/2018/wordml" xmlns:w16du="http://schemas.microsoft.com/office/word/2023/wordml/word16du" xmlns:w16sdtdh="http://schemas.microsoft.com/office/word/2020/wordml/sdtdatahash" xmlns:w16se="http://schemas.microsoft.com/office/word/2015/wordml/symex" xmlns:wpg="http://schemas.microsoft.com/office/word/2010/wordprocessingGroup" xmlns:wpi="http://schemas.microsoft.com/office/word/2010/wordprocessingInk" xmlns:wne="http://schemas.microsoft.com/office/word/2006/wordml" xmlns:wps="http://schemas.microsoft.com/office/word/2010/wordprocessingShape" mc:Ignorable="w14 w15 w16se w16cid w16 w16cex w16sdtdh wp14">
+  <w:comment w:id="0" w:author="Andrea Tentner" w:date="2023-06-14T16:20:00Z" w:initials="AT">
+    <w:p>
+      <w:pPr>
+        <w:pStyle w:val="CommentText"/>
+      </w:pPr>
+      <w:r>
+        <w:rPr>
+          <w:rStyle w:val="CommentReference"/>
+        </w:rPr>
+        <w:annotationRef/>
+      </w:r>
+      <w:r>
+        <w:t>done</w:t>
+      </w:r>
+    </w:p>
+  </w:comment>
+  <w:comment w:id="1" w:author="Andrea Tentner" w:date="2023-06-14T16:20:00Z" w:initials="AT">
+    <w:p>
+      <w:pPr>
+        <w:pStyle w:val="CommentText"/>
+      </w:pPr>
+      <w:r>
+        <w:rPr>
+          <w:rStyle w:val="CommentReference"/>
+        </w:rPr>
+        <w:annotationRef/>
+      </w:r>
+      <w:r>
+        <w:t>done</w:t>
+      </w:r>
+    </w:p>
+  </w:comment>
+  <w:comment w:id="2" w:author="Andrea Tentner" w:date="2023-06-14T16:18:00Z" w:initials="AT">
+    <w:p>
+      <w:pPr>
+        <w:pStyle w:val="CommentText"/>
+      </w:pPr>
+      <w:r>
+        <w:rPr>
+          <w:rStyle w:val="CommentReference"/>
+        </w:rPr>
+        <w:annotationRef/>
+      </w:r>
+      <w:r>
+        <w:t>done</w:t>
+      </w:r>
+    </w:p>
+  </w:comment>
+  <w:comment w:id="3" w:author="Andrea Tentner" w:date="2023-06-15T10:27:00Z" w:initials="AT">
+    <w:p>
+      <w:pPr>
+        <w:pStyle w:val="CommentText"/>
+      </w:pPr>
+      <w:r>
+        <w:rPr>
+          <w:rStyle w:val="CommentReference"/>
+        </w:rPr>
+        <w:annotationRef/>
+      </w:r>
+      <w:r>
+        <w:t>done</w:t>
+      </w:r>
+    </w:p>
+  </w:comment>
+  <w:comment w:id="4" w:author="Andrea Tentner" w:date="2023-06-15T10:26:00Z" w:initials="AT">
+    <w:p>
+      <w:pPr>
+        <w:pStyle w:val="CommentText"/>
+      </w:pPr>
+      <w:r>
+        <w:rPr>
+          <w:rStyle w:val="CommentReference"/>
+        </w:rPr>
+        <w:annotationRef/>
+      </w:r>
+      <w:r>
+        <w:t>Done - split up data category into tabular data and non tabular data categories</w:t>
+      </w:r>
+    </w:p>
+  </w:comment>
+  <w:comment w:id="5" w:author="Andrea Tentner" w:date="2023-06-15T10:27:00Z" w:initials="AT">
+    <w:p>
+      <w:pPr>
+        <w:pStyle w:val="CommentText"/>
+      </w:pPr>
+      <w:r>
+        <w:rPr>
+          <w:rStyle w:val="CommentReference"/>
+        </w:rPr>
+        <w:annotationRef/>
+      </w:r>
+      <w:r>
+        <w:t>done</w:t>
+      </w:r>
+    </w:p>
+  </w:comment>
+  <w:comment w:id="6" w:author="Andrea Tentner" w:date="2023-06-15T10:26:00Z" w:initials="AT">
+    <w:p>
+      <w:pPr>
+        <w:pStyle w:val="CommentText"/>
+      </w:pPr>
+      <w:r>
+        <w:rPr>
+          <w:rStyle w:val="CommentReference"/>
+        </w:rPr>
+        <w:annotationRef/>
+      </w:r>
+      <w:r>
+        <w:t>done</w:t>
+      </w:r>
+    </w:p>
+  </w:comment>
+  <w:comment w:id="7" w:author="Andrea Tentner" w:date="2023-06-15T10:27:00Z" w:initials="AT">
+    <w:p>
+      <w:pPr>
+        <w:pStyle w:val="CommentText"/>
+      </w:pPr>
+      <w:r>
+        <w:rPr>
+          <w:rStyle w:val="CommentReference"/>
+        </w:rPr>
+        <w:annotationRef/>
+      </w:r>
+      <w:r>
+        <w:t>done</w:t>
+      </w:r>
+    </w:p>
+  </w:comment>
+  <w:comment w:id="8" w:author="Andrea Tentner" w:date="2023-06-15T10:27:00Z" w:initials="AT">
+    <w:p>
+      <w:pPr>
+        <w:pStyle w:val="CommentText"/>
+      </w:pPr>
+      <w:r>
+        <w:rPr>
+          <w:rStyle w:val="CommentReference"/>
+        </w:rPr>
+        <w:annotationRef/>
+      </w:r>
+      <w:r>
+        <w:t>done</w:t>
+      </w:r>
+    </w:p>
+  </w:comment>
+  <w:comment w:id="9" w:author="Andrea Tentner" w:date="2023-06-15T10:27:00Z" w:initials="AT">
+    <w:p>
+      <w:pPr>
+        <w:pStyle w:val="CommentText"/>
+      </w:pPr>
+      <w:r>
+        <w:rPr>
+          <w:rStyle w:val="CommentReference"/>
+        </w:rPr>
+        <w:annotationRef/>
+      </w:r>
+      <w:r>
+        <w:t>done</w:t>
+      </w:r>
+    </w:p>
+  </w:comment>
+</w:comments>
+</file>
+
+<file path=word/commentsExtended.xml><?xml version="1.0" encoding="utf-8"?>
+<w15:commentsEx xmlns:wpc="http://schemas.microsoft.com/office/word/2010/wordprocessingCanvas" xmlns:cx="http://schemas.microsoft.com/office/drawing/2014/chartex" xmlns:cx1="http://schemas.microsoft.com/office/drawing/2015/9/8/chartex" xmlns:cx2="http://schemas.microsoft.com/office/drawing/2015/10/21/chartex" xmlns:cx3="http://schemas.microsoft.com/office/drawing/2016/5/9/chartex" xmlns:cx4="http://schemas.microsoft.com/office/drawing/2016/5/10/chartex" xmlns:cx5="http://schemas.microsoft.com/office/drawing/2016/5/11/chartex" xmlns:cx6="http://schemas.microsoft.com/office/drawing/2016/5/12/chartex" xmlns:cx7="http://schemas.microsoft.com/office/drawing/2016/5/13/chartex" xmlns:cx8="http://schemas.microsoft.com/office/drawing/2016/5/14/chartex" xmlns:mc="http://schemas.openxmlformats.org/markup-compatibility/2006" xmlns:aink="http://schemas.microsoft.com/office/drawing/2016/ink" xmlns:am3d="http://schemas.microsoft.com/office/drawing/2017/model3d" xmlns:o="urn:schemas-microsoft-com:office:office" xmlns:oel="http://schemas.microsoft.com/office/2019/extlst" xmlns:r="http://schemas.openxmlformats.org/officeDocument/2006/relationships" xmlns:m="http://schemas.openxmlformats.org/officeDocument/2006/math" xmlns:v="urn:schemas-microsoft-com:vml" xmlns:wp14="http://schemas.microsoft.com/office/word/2010/wordprocessingDrawing" xmlns:wp="http://schemas.openxmlformats.org/drawingml/2006/wordprocessingDrawing" xmlns:w10="urn:schemas-microsoft-com:office:word" xmlns:w="http://schemas.openxmlformats.org/wordprocessingml/2006/main" xmlns:w14="http://schemas.microsoft.com/office/word/2010/wordml" xmlns:w15="http://schemas.microsoft.com/office/word/2012/wordml" xmlns:w16cex="http://schemas.microsoft.com/office/word/2018/wordml/cex" xmlns:w16cid="http://schemas.microsoft.com/office/word/2016/wordml/cid" xmlns:w16="http://schemas.microsoft.com/office/word/2018/wordml" xmlns:w16du="http://schemas.microsoft.com/office/word/2023/wordml/word16du" xmlns:w16sdtdh="http://schemas.microsoft.com/office/word/2020/wordml/sdtdatahash" xmlns:w16se="http://schemas.microsoft.com/office/word/2015/wordml/symex" xmlns:wpg="http://schemas.microsoft.com/office/word/2010/wordprocessingGroup" xmlns:wpi="http://schemas.microsoft.com/office/word/2010/wordprocessingInk" xmlns:wne="http://schemas.microsoft.com/office/word/2006/wordml" xmlns:wps="http://schemas.microsoft.com/office/word/2010/wordprocessingShape" mc:Ignorable="w14 w15 w16se w16cid w16 w16cex w16sdtdh wp14">
+  <w15:commentEx w15:paraId="50EF4AF0" w15:done="0"/>
+  <w15:commentEx w15:paraId="3CF66949" w15:done="0"/>
+  <w15:commentEx w15:paraId="351CF0B2" w15:done="0"/>
+  <w15:commentEx w15:paraId="2776DDC6" w15:done="0"/>
+  <w15:commentEx w15:paraId="636B1AE2" w15:done="0"/>
+  <w15:commentEx w15:paraId="5DA3BFFB" w15:done="0"/>
+  <w15:commentEx w15:paraId="3AB51062" w15:done="0"/>
+  <w15:commentEx w15:paraId="33C65CC8" w15:done="0"/>
+  <w15:commentEx w15:paraId="3B0FDA52" w15:done="0"/>
+  <w15:commentEx w15:paraId="23A69F01" w15:done="0"/>
+</w15:commentsEx>
+</file>
+
+<file path=word/commentsExtensible.xml><?xml version="1.0" encoding="utf-8"?>
+<w16cex:commentsExtensible xmlns:wpc="http://schemas.microsoft.com/office/word/2010/wordprocessingCanvas" xmlns:cx="http://schemas.microsoft.com/office/drawing/2014/chartex" xmlns:cx1="http://schemas.microsoft.com/office/drawing/2015/9/8/chartex" xmlns:cx2="http://schemas.microsoft.com/office/drawing/2015/10/21/chartex" xmlns:cx3="http://schemas.microsoft.com/office/drawing/2016/5/9/chartex" xmlns:cx4="http://schemas.microsoft.com/office/drawing/2016/5/10/chartex" xmlns:cx5="http://schemas.microsoft.com/office/drawing/2016/5/11/chartex" xmlns:cx6="http://schemas.microsoft.com/office/drawing/2016/5/12/chartex" xmlns:cx7="http://schemas.microsoft.com/office/drawing/2016/5/13/chartex" xmlns:cx8="http://schemas.microsoft.com/office/drawing/2016/5/14/chartex" xmlns:mc="http://schemas.openxmlformats.org/markup-compatibility/2006" xmlns:aink="http://schemas.microsoft.com/office/drawing/2016/ink" xmlns:am3d="http://schemas.microsoft.com/office/drawing/2017/model3d" xmlns:o="urn:schemas-microsoft-com:office:office" xmlns:oel="http://schemas.microsoft.com/office/2019/extlst" xmlns:r="http://schemas.openxmlformats.org/officeDocument/2006/relationships" xmlns:m="http://schemas.openxmlformats.org/officeDocument/2006/math" xmlns:v="urn:schemas-microsoft-com:vml" xmlns:wp14="http://schemas.microsoft.com/office/word/2010/wordprocessingDrawing" xmlns:wp="http://schemas.openxmlformats.org/drawingml/2006/wordprocessingDrawing" xmlns:w10="urn:schemas-microsoft-com:office:word" xmlns:w="http://schemas.openxmlformats.org/wordprocessingml/2006/main" xmlns:w14="http://schemas.microsoft.com/office/word/2010/wordml" xmlns:w15="http://schemas.microsoft.com/office/word/2012/wordml" xmlns:w16cex="http://schemas.microsoft.com/office/word/2018/wordml/cex" xmlns:w16cid="http://schemas.microsoft.com/office/word/2016/wordml/cid" xmlns:w16="http://schemas.microsoft.com/office/word/2018/wordml" xmlns:w16du="http://schemas.microsoft.com/office/word/2023/wordml/word16du" xmlns:w16sdtdh="http://schemas.microsoft.com/office/word/2020/wordml/sdtdatahash" xmlns:w16se="http://schemas.microsoft.com/office/word/2015/wordml/symex" xmlns:wpg="http://schemas.microsoft.com/office/word/2010/wordprocessingGroup" xmlns:wpi="http://schemas.microsoft.com/office/word/2010/wordprocessingInk" xmlns:wne="http://schemas.microsoft.com/office/word/2006/wordml" xmlns:wps="http://schemas.microsoft.com/office/word/2010/wordprocessingShape" mc:Ignorable="w14 w15 w16se w16cid w16 w16cex w16sdtdh wp14">
+  <w16cex:commentExtensible w16cex:durableId="28346753" w16cex:dateUtc="2023-06-14T21:20:00Z"/>
+  <w16cex:commentExtensible w16cex:durableId="2834674A" w16cex:dateUtc="2023-06-14T21:20:00Z"/>
+  <w16cex:commentExtensible w16cex:durableId="283466C6" w16cex:dateUtc="2023-06-14T21:18:00Z"/>
+  <w16cex:commentExtensible w16cex:durableId="283565FC" w16cex:dateUtc="2023-06-15T15:27:00Z"/>
+  <w16cex:commentExtensible w16cex:durableId="283565ED" w16cex:dateUtc="2023-06-15T15:26:00Z"/>
+  <w16cex:commentExtensible w16cex:durableId="28356605" w16cex:dateUtc="2023-06-15T15:27:00Z"/>
+  <w16cex:commentExtensible w16cex:durableId="283565D0" w16cex:dateUtc="2023-06-15T15:26:00Z"/>
+  <w16cex:commentExtensible w16cex:durableId="2835660E" w16cex:dateUtc="2023-06-15T15:27:00Z"/>
+  <w16cex:commentExtensible w16cex:durableId="28356615" w16cex:dateUtc="2023-06-15T15:27:00Z"/>
+  <w16cex:commentExtensible w16cex:durableId="2835661D" w16cex:dateUtc="2023-06-15T15:27:00Z"/>
+</w16cex:commentsExtensible>
+</file>
+
+<file path=word/commentsIds.xml><?xml version="1.0" encoding="utf-8"?>
+<w16cid:commentsIds xmlns:wpc="http://schemas.microsoft.com/office/word/2010/wordprocessingCanvas" xmlns:cx="http://schemas.microsoft.com/office/drawing/2014/chartex" xmlns:cx1="http://schemas.microsoft.com/office/drawing/2015/9/8/chartex" xmlns:cx2="http://schemas.microsoft.com/office/drawing/2015/10/21/chartex" xmlns:cx3="http://schemas.microsoft.com/office/drawing/2016/5/9/chartex" xmlns:cx4="http://schemas.microsoft.com/office/drawing/2016/5/10/chartex" xmlns:cx5="http://schemas.microsoft.com/office/drawing/2016/5/11/chartex" xmlns:cx6="http://schemas.microsoft.com/office/drawing/2016/5/12/chartex" xmlns:cx7="http://schemas.microsoft.com/office/drawing/2016/5/13/chartex" xmlns:cx8="http://schemas.microsoft.com/office/drawing/2016/5/14/chartex" xmlns:mc="http://schemas.openxmlformats.org/markup-compatibility/2006" xmlns:aink="http://schemas.microsoft.com/office/drawing/2016/ink" xmlns:am3d="http://schemas.microsoft.com/office/drawing/2017/model3d" xmlns:o="urn:schemas-microsoft-com:office:office" xmlns:oel="http://schemas.microsoft.com/office/2019/extlst" xmlns:r="http://schemas.openxmlformats.org/officeDocument/2006/relationships" xmlns:m="http://schemas.openxmlformats.org/officeDocument/2006/math" xmlns:v="urn:schemas-microsoft-com:vml" xmlns:wp14="http://schemas.microsoft.com/office/word/2010/wordprocessingDrawing" xmlns:wp="http://schemas.openxmlformats.org/drawingml/2006/wordprocessingDrawing" xmlns:w10="urn:schemas-microsoft-com:office:word" xmlns:w="http://schemas.openxmlformats.org/wordprocessingml/2006/main" xmlns:w14="http://schemas.microsoft.com/office/word/2010/wordml" xmlns:w15="http://schemas.microsoft.com/office/word/2012/wordml" xmlns:w16cex="http://schemas.microsoft.com/office/word/2018/wordml/cex" xmlns:w16cid="http://schemas.microsoft.com/office/word/2016/wordml/cid" xmlns:w16="http://schemas.microsoft.com/office/word/2018/wordml" xmlns:w16du="http://schemas.microsoft.com/office/word/2023/wordml/word16du" xmlns:w16sdtdh="http://schemas.microsoft.com/office/word/2020/wordml/sdtdatahash" xmlns:w16se="http://schemas.microsoft.com/office/word/2015/wordml/symex" xmlns:wpg="http://schemas.microsoft.com/office/word/2010/wordprocessingGroup" xmlns:wpi="http://schemas.microsoft.com/office/word/2010/wordprocessingInk" xmlns:wne="http://schemas.microsoft.com/office/word/2006/wordml" xmlns:wps="http://schemas.microsoft.com/office/word/2010/wordprocessingShape" mc:Ignorable="w14 w15 w16se w16cid w16 w16cex w16sdtdh wp14">
+  <w16cid:commentId w16cid:paraId="50EF4AF0" w16cid:durableId="28346753"/>
+  <w16cid:commentId w16cid:paraId="3CF66949" w16cid:durableId="2834674A"/>
+  <w16cid:commentId w16cid:paraId="351CF0B2" w16cid:durableId="283466C6"/>
+  <w16cid:commentId w16cid:paraId="2776DDC6" w16cid:durableId="283565FC"/>
+  <w16cid:commentId w16cid:paraId="636B1AE2" w16cid:durableId="283565ED"/>
+  <w16cid:commentId w16cid:paraId="5DA3BFFB" w16cid:durableId="28356605"/>
+  <w16cid:commentId w16cid:paraId="3AB51062" w16cid:durableId="283565D0"/>
+  <w16cid:commentId w16cid:paraId="33C65CC8" w16cid:durableId="2835660E"/>
+  <w16cid:commentId w16cid:paraId="3B0FDA52" w16cid:durableId="28356615"/>
+  <w16cid:commentId w16cid:paraId="23A69F01" w16cid:durableId="2835661D"/>
+</w16cid:commentsIds>
 </file>
 
 <file path=word/numbering.xml><?xml version="1.0" encoding="utf-8"?>
@@ -842,6 +1147,14 @@
     <w:abstractNumId w:val="0"/>
   </w:num>
 </w:numbering>
+</file>
+
+<file path=word/people.xml><?xml version="1.0" encoding="utf-8"?>
+<w15:people xmlns:wpc="http://schemas.microsoft.com/office/word/2010/wordprocessingCanvas" xmlns:cx="http://schemas.microsoft.com/office/drawing/2014/chartex" xmlns:cx1="http://schemas.microsoft.com/office/drawing/2015/9/8/chartex" xmlns:cx2="http://schemas.microsoft.com/office/drawing/2015/10/21/chartex" xmlns:cx3="http://schemas.microsoft.com/office/drawing/2016/5/9/chartex" xmlns:cx4="http://schemas.microsoft.com/office/drawing/2016/5/10/chartex" xmlns:cx5="http://schemas.microsoft.com/office/drawing/2016/5/11/chartex" xmlns:cx6="http://schemas.microsoft.com/office/drawing/2016/5/12/chartex" xmlns:cx7="http://schemas.microsoft.com/office/drawing/2016/5/13/chartex" xmlns:cx8="http://schemas.microsoft.com/office/drawing/2016/5/14/chartex" xmlns:mc="http://schemas.openxmlformats.org/markup-compatibility/2006" xmlns:aink="http://schemas.microsoft.com/office/drawing/2016/ink" xmlns:am3d="http://schemas.microsoft.com/office/drawing/2017/model3d" xmlns:o="urn:schemas-microsoft-com:office:office" xmlns:oel="http://schemas.microsoft.com/office/2019/extlst" xmlns:r="http://schemas.openxmlformats.org/officeDocument/2006/relationships" xmlns:m="http://schemas.openxmlformats.org/officeDocument/2006/math" xmlns:v="urn:schemas-microsoft-com:vml" xmlns:wp14="http://schemas.microsoft.com/office/word/2010/wordprocessingDrawing" xmlns:wp="http://schemas.openxmlformats.org/drawingml/2006/wordprocessingDrawing" xmlns:w10="urn:schemas-microsoft-com:office:word" xmlns:w="http://schemas.openxmlformats.org/wordprocessingml/2006/main" xmlns:w14="http://schemas.microsoft.com/office/word/2010/wordml" xmlns:w15="http://schemas.microsoft.com/office/word/2012/wordml" xmlns:w16cex="http://schemas.microsoft.com/office/word/2018/wordml/cex" xmlns:w16cid="http://schemas.microsoft.com/office/word/2016/wordml/cid" xmlns:w16="http://schemas.microsoft.com/office/word/2018/wordml" xmlns:w16du="http://schemas.microsoft.com/office/word/2023/wordml/word16du" xmlns:w16sdtdh="http://schemas.microsoft.com/office/word/2020/wordml/sdtdatahash" xmlns:w16se="http://schemas.microsoft.com/office/word/2015/wordml/symex" xmlns:wpg="http://schemas.microsoft.com/office/word/2010/wordprocessingGroup" xmlns:wpi="http://schemas.microsoft.com/office/word/2010/wordprocessingInk" xmlns:wne="http://schemas.microsoft.com/office/word/2006/wordml" xmlns:wps="http://schemas.microsoft.com/office/word/2010/wordprocessingShape" mc:Ignorable="w14 w15 w16se w16cid w16 w16cex w16sdtdh wp14">
+  <w15:person w15:author="Andrea Tentner">
+    <w15:presenceInfo w15:providerId="AD" w15:userId="S::tentner-andrea@norc.org::f171d820-0488-4f46-afee-86d7a60c18d6"/>
+  </w15:person>
+</w15:people>
 </file>
 
 <file path=word/styles.xml><?xml version="1.0" encoding="utf-8"?>
@@ -1283,6 +1596,90 @@
       <w:contextualSpacing/>
     </w:pPr>
   </w:style>
+  <w:style w:type="character" w:styleId="CommentReference">
+    <w:name w:val="annotation reference"/>
+    <w:basedOn w:val="DefaultParagraphFont"/>
+    <w:uiPriority w:val="99"/>
+    <w:semiHidden/>
+    <w:unhideWhenUsed/>
+    <w:rsid w:val="00773647"/>
+    <w:rPr>
+      <w:sz w:val="16"/>
+      <w:szCs w:val="16"/>
+    </w:rPr>
+  </w:style>
+  <w:style w:type="paragraph" w:styleId="CommentText">
+    <w:name w:val="annotation text"/>
+    <w:basedOn w:val="Normal"/>
+    <w:link w:val="CommentTextChar"/>
+    <w:uiPriority w:val="99"/>
+    <w:unhideWhenUsed/>
+    <w:rsid w:val="00773647"/>
+    <w:pPr>
+      <w:spacing w:line="240" w:lineRule="auto"/>
+    </w:pPr>
+    <w:rPr>
+      <w:sz w:val="20"/>
+      <w:szCs w:val="20"/>
+    </w:rPr>
+  </w:style>
+  <w:style w:type="character" w:customStyle="1" w:styleId="CommentTextChar">
+    <w:name w:val="Comment Text Char"/>
+    <w:basedOn w:val="DefaultParagraphFont"/>
+    <w:link w:val="CommentText"/>
+    <w:uiPriority w:val="99"/>
+    <w:rsid w:val="00773647"/>
+    <w:rPr>
+      <w:sz w:val="20"/>
+      <w:szCs w:val="20"/>
+    </w:rPr>
+  </w:style>
+  <w:style w:type="paragraph" w:styleId="CommentSubject">
+    <w:name w:val="annotation subject"/>
+    <w:basedOn w:val="CommentText"/>
+    <w:next w:val="CommentText"/>
+    <w:link w:val="CommentSubjectChar"/>
+    <w:uiPriority w:val="99"/>
+    <w:semiHidden/>
+    <w:unhideWhenUsed/>
+    <w:rsid w:val="00773647"/>
+    <w:rPr>
+      <w:b/>
+      <w:bCs/>
+    </w:rPr>
+  </w:style>
+  <w:style w:type="character" w:customStyle="1" w:styleId="CommentSubjectChar">
+    <w:name w:val="Comment Subject Char"/>
+    <w:basedOn w:val="CommentTextChar"/>
+    <w:link w:val="CommentSubject"/>
+    <w:uiPriority w:val="99"/>
+    <w:semiHidden/>
+    <w:rsid w:val="00773647"/>
+    <w:rPr>
+      <w:b/>
+      <w:bCs/>
+      <w:sz w:val="20"/>
+      <w:szCs w:val="20"/>
+    </w:rPr>
+  </w:style>
+  <w:style w:type="paragraph" w:styleId="NormalWeb">
+    <w:name w:val="Normal (Web)"/>
+    <w:basedOn w:val="Normal"/>
+    <w:uiPriority w:val="99"/>
+    <w:semiHidden/>
+    <w:unhideWhenUsed/>
+    <w:rsid w:val="003F574D"/>
+    <w:pPr>
+      <w:spacing w:before="100" w:beforeAutospacing="1" w:after="100" w:afterAutospacing="1" w:line="240" w:lineRule="auto"/>
+    </w:pPr>
+    <w:rPr>
+      <w:rFonts w:ascii="Times New Roman" w:eastAsia="Times New Roman" w:hAnsi="Times New Roman" w:cs="Times New Roman"/>
+      <w:kern w:val="0"/>
+      <w:sz w:val="24"/>
+      <w:szCs w:val="24"/>
+      <w14:ligatures w14:val="none"/>
+    </w:rPr>
+  </w:style>
 </w:styles>
 </file>
 

</xml_diff>